<commit_message>
Updated resume with mission statement, job history, school history
</commit_message>
<xml_diff>
--- a/Resume_Template.docx
+++ b/Resume_Template.docx
@@ -43,7 +43,7 @@
                 <w:sz w:val="72"/>
                 <w:szCs w:val="72"/>
               </w:rPr>
-              <w:t>FirstName</w:t>
+              <w:t>Tyler</w:t>
             </w:r>
             <w:r>
               <w:rPr>
@@ -59,7 +59,7 @@
                 <w:sz w:val="72"/>
                 <w:szCs w:val="72"/>
               </w:rPr>
-              <w:t>LastName</w:t>
+              <w:t>Biggert</w:t>
             </w:r>
           </w:p>
           <w:p>
@@ -69,8 +69,6 @@
               <w:contextualSpacing w:val="0"/>
               <w:jc w:val="left"/>
               <w:rPr>
-                <w:b w:val="0"/>
-                <w:bCs/>
                 <w:sz w:val="24"/>
                 <w:szCs w:val="24"/>
               </w:rPr>
@@ -93,7 +91,7 @@
                   <w:sz w:val="24"/>
                   <w:szCs w:val="24"/>
                 </w:rPr>
-                <w:t>@</w:t>
+                <w:t>FirsName.MiddInitial.Las</w:t>
               </w:r>
               <w:r>
                 <w:rPr>
@@ -103,7 +101,7 @@
                   <w:sz w:val="24"/>
                   <w:szCs w:val="24"/>
                 </w:rPr>
-                <w:t>@@emailAddress@</w:t>
+                <w:t>N</w:t>
               </w:r>
               <w:r>
                 <w:rPr>
@@ -113,27 +111,7 @@
                   <w:sz w:val="24"/>
                   <w:szCs w:val="24"/>
                 </w:rPr>
-                <w:t>@</w:t>
-              </w:r>
-              <w:r>
-                <w:rPr>
-                  <w:rStyle w:val="Hyperlink"/>
-                  <w:b w:val="0"/>
-                  <w:bCs/>
-                  <w:sz w:val="24"/>
-                  <w:szCs w:val="24"/>
-                </w:rPr>
-                <w:t>@</w:t>
-              </w:r>
-              <w:r>
-                <w:rPr>
-                  <w:rStyle w:val="Hyperlink"/>
-                  <w:b w:val="0"/>
-                  <w:bCs/>
-                  <w:sz w:val="24"/>
-                  <w:szCs w:val="24"/>
-                </w:rPr>
-                <w:t>@gmail.com</w:t>
+                <w:t>ame@gmail.com</w:t>
               </w:r>
             </w:hyperlink>
             <w:r>
@@ -160,36 +138,8 @@
                   <w:rStyle w:val="Hyperlink"/>
                   <w:b w:val="0"/>
                   <w:bCs/>
-                  <w:sz w:val="24"/>
-                  <w:szCs w:val="24"/>
                 </w:rPr>
-                <w:t>h</w:t>
-              </w:r>
-              <w:r>
-                <w:rPr>
-                  <w:rStyle w:val="Hyperlink"/>
-                  <w:b w:val="0"/>
-                  <w:bCs/>
-                </w:rPr>
-                <w:t>ttps://@</w:t>
-              </w:r>
-              <w:r>
-                <w:rPr>
-                  <w:rStyle w:val="Hyperlink"/>
-                  <w:b w:val="0"/>
-                  <w:bCs/>
-                  <w:sz w:val="24"/>
-                  <w:szCs w:val="24"/>
-                </w:rPr>
-                <w:t>@@githubUsername@@@</w:t>
-              </w:r>
-              <w:r>
-                <w:rPr>
-                  <w:rStyle w:val="Hyperlink"/>
-                  <w:b w:val="0"/>
-                  <w:bCs/>
-                </w:rPr>
-                <w:t>.github.io</w:t>
+                <w:t>http://firsnamelasname.github.io/PorfolioProject/</w:t>
               </w:r>
             </w:hyperlink>
             <w:r>
@@ -220,31 +170,8 @@
                   <w:sz w:val="24"/>
                   <w:szCs w:val="24"/>
                 </w:rPr>
-                <w:t>www.github.com/@@@GitHubUsername@@@</w:t>
+                <w:t>www.github.com/</w:t>
               </w:r>
-            </w:hyperlink>
-          </w:p>
-          <w:p>
-            <w:pPr>
-              <w:pStyle w:val="ContactInfoEmphasis"/>
-              <w:ind w:left="2880"/>
-              <w:contextualSpacing w:val="0"/>
-              <w:jc w:val="left"/>
-              <w:rPr>
-                <w:sz w:val="24"/>
-                <w:szCs w:val="24"/>
-              </w:rPr>
-            </w:pPr>
-            <w:r>
-              <w:rPr>
-                <w:b w:val="0"/>
-                <w:bCs/>
-                <w:sz w:val="24"/>
-                <w:szCs w:val="24"/>
-              </w:rPr>
-              <w:t xml:space="preserve">LinkedIn: </w:t>
-            </w:r>
-            <w:hyperlink r:id="rId11" w:history="1">
               <w:r>
                 <w:rPr>
                   <w:rStyle w:val="Hyperlink"/>
@@ -253,9 +180,16 @@
                   <w:sz w:val="24"/>
                   <w:szCs w:val="24"/>
                 </w:rPr>
-                <w:t>www.linkedin.com/in/@@@LinkedInUsername@@@</w:t>
+                <w:t>FirsNameLasName</w:t>
               </w:r>
             </w:hyperlink>
+            <w:r>
+              <w:rPr>
+                <w:sz w:val="24"/>
+                <w:szCs w:val="24"/>
+              </w:rPr>
+              <w:t xml:space="preserve"> </w:t>
+            </w:r>
           </w:p>
         </w:tc>
       </w:tr>
@@ -311,7 +245,6 @@
           </w:tcPr>
           <w:p>
             <w:pPr>
-              <w:contextualSpacing w:val="0"/>
               <w:rPr>
                 <w:sz w:val="24"/>
                 <w:szCs w:val="24"/>
@@ -322,8 +255,17 @@
                 <w:sz w:val="24"/>
                 <w:szCs w:val="24"/>
               </w:rPr>
-              <w:t>@@@Two or three sentences consistent with your personal brand@@@</w:t>
+              <w:t>"Dedicated to continuous improvement" is my mission statement. I am willing, able, and eager to develop as a programmer.</w:t>
             </w:r>
+          </w:p>
+          <w:p>
+            <w:pPr>
+              <w:contextualSpacing w:val="0"/>
+              <w:rPr>
+                <w:sz w:val="24"/>
+                <w:szCs w:val="24"/>
+              </w:rPr>
+            </w:pPr>
           </w:p>
         </w:tc>
       </w:tr>
@@ -410,7 +352,7 @@
               </w:rPr>
               <w:t xml:space="preserve">: </w:t>
             </w:r>
-            <w:hyperlink r:id="rId12" w:history="1">
+            <w:hyperlink r:id="rId11" w:history="1">
               <w:r>
                 <w:rPr>
                   <w:rStyle w:val="Hyperlink"/>
@@ -427,7 +369,7 @@
               </w:rPr>
               <w:t xml:space="preserve"> | </w:t>
             </w:r>
-            <w:hyperlink r:id="rId13" w:history="1">
+            <w:hyperlink r:id="rId12" w:history="1">
               <w:r>
                 <w:rPr>
                   <w:rStyle w:val="Hyperlink"/>
@@ -498,7 +440,7 @@
               </w:rPr>
               <w:t xml:space="preserve"> </w:t>
             </w:r>
-            <w:hyperlink r:id="rId14" w:history="1">
+            <w:hyperlink r:id="rId13" w:history="1">
               <w:r>
                 <w:rPr>
                   <w:rStyle w:val="Hyperlink"/>
@@ -515,7 +457,7 @@
               </w:rPr>
               <w:t xml:space="preserve"> | </w:t>
             </w:r>
-            <w:hyperlink r:id="rId15" w:history="1">
+            <w:hyperlink r:id="rId14" w:history="1">
               <w:r>
                 <w:rPr>
                   <w:rStyle w:val="Hyperlink"/>
@@ -584,7 +526,7 @@
               </w:rPr>
               <w:t xml:space="preserve"> </w:t>
             </w:r>
-            <w:hyperlink r:id="rId16" w:history="1">
+            <w:hyperlink r:id="rId15" w:history="1">
               <w:r>
                 <w:rPr>
                   <w:rStyle w:val="Hyperlink"/>
@@ -601,7 +543,7 @@
               </w:rPr>
               <w:t xml:space="preserve"> | </w:t>
             </w:r>
-            <w:hyperlink r:id="rId17" w:history="1">
+            <w:hyperlink r:id="rId16" w:history="1">
               <w:r>
                 <w:rPr>
                   <w:rStyle w:val="Hyperlink"/>
@@ -661,7 +603,7 @@
               </w:rPr>
               <w:t xml:space="preserve">: </w:t>
             </w:r>
-            <w:hyperlink r:id="rId18" w:history="1">
+            <w:hyperlink r:id="rId17" w:history="1">
               <w:r>
                 <w:rPr>
                   <w:rStyle w:val="Hyperlink"/>
@@ -678,7 +620,7 @@
               </w:rPr>
               <w:t xml:space="preserve"> | </w:t>
             </w:r>
-            <w:hyperlink r:id="rId19" w:history="1">
+            <w:hyperlink r:id="rId18" w:history="1">
               <w:r>
                 <w:rPr>
                   <w:rStyle w:val="Hyperlink"/>
@@ -758,8 +700,7 @@
         <w:tblDescription w:val="Skills layout table"/>
       </w:tblPr>
       <w:tblGrid>
-        <w:gridCol w:w="1902"/>
-        <w:gridCol w:w="588"/>
+        <w:gridCol w:w="2490"/>
         <w:gridCol w:w="2038"/>
         <w:gridCol w:w="4892"/>
       </w:tblGrid>
@@ -770,7 +711,6 @@
         <w:tc>
           <w:tcPr>
             <w:tcW w:w="2490" w:type="dxa"/>
-            <w:gridSpan w:val="2"/>
           </w:tcPr>
           <w:p>
             <w:pPr>
@@ -870,7 +810,6 @@
         <w:tc>
           <w:tcPr>
             <w:tcW w:w="2490" w:type="dxa"/>
-            <w:gridSpan w:val="2"/>
           </w:tcPr>
           <w:p>
             <w:pPr>
@@ -959,6 +898,25 @@
           </w:p>
         </w:tc>
       </w:tr>
+    </w:tbl>
+    <w:p>
+      <w:r>
+        <w:br w:type="page"/>
+      </w:r>
+    </w:p>
+    <w:tbl>
+      <w:tblPr>
+        <w:tblStyle w:val="TableGrid"/>
+        <w:tblW w:w="5032" w:type="pct"/>
+        <w:tblInd w:w="570" w:type="dxa"/>
+        <w:tblLook w:val="0420" w:firstRow="1" w:lastRow="0" w:firstColumn="0" w:lastColumn="0" w:noHBand="0" w:noVBand="1"/>
+        <w:tblDescription w:val="Skills layout table"/>
+      </w:tblPr>
+      <w:tblGrid>
+        <w:gridCol w:w="1902"/>
+        <w:gridCol w:w="2626"/>
+        <w:gridCol w:w="4892"/>
+      </w:tblGrid>
       <w:tr>
         <w:trPr>
           <w:trHeight w:val="123"/>
@@ -984,7 +942,6 @@
         <w:tc>
           <w:tcPr>
             <w:tcW w:w="2626" w:type="dxa"/>
-            <w:gridSpan w:val="2"/>
           </w:tcPr>
           <w:p>
             <w:pPr>
@@ -1069,7 +1026,6 @@
           <w:right w:w="0" w:type="dxa"/>
         </w:tblCellMar>
         <w:tblLook w:val="04A0" w:firstRow="1" w:lastRow="0" w:firstColumn="1" w:lastColumn="0" w:noHBand="0" w:noVBand="1"/>
-        <w:tblDescription w:val="Education layout table"/>
       </w:tblPr>
       <w:tblGrid>
         <w:gridCol w:w="9290"/>
@@ -1094,7 +1050,14 @@
                 <w:sz w:val="28"/>
                 <w:szCs w:val="28"/>
               </w:rPr>
-              <w:t xml:space="preserve">@@@DEGREE@@@, </w:t>
+              <w:t>Masters in Computer science</w:t>
+            </w:r>
+            <w:r>
+              <w:rPr>
+                <w:sz w:val="28"/>
+                <w:szCs w:val="28"/>
+              </w:rPr>
+              <w:t xml:space="preserve">, </w:t>
             </w:r>
             <w:r>
               <w:rPr>
@@ -1107,7 +1070,7 @@
               <w:rPr>
                 <w:rStyle w:val="SubtleReference"/>
               </w:rPr>
-              <w:t>@@@UNIVERSITY@@@</w:t>
+              <w:t>Havard University</w:t>
             </w:r>
           </w:p>
           <w:p>
@@ -1123,39 +1086,7 @@
                 <w:sz w:val="24"/>
                 <w:szCs w:val="24"/>
               </w:rPr>
-              <w:t xml:space="preserve">@@@One </w:t>
-            </w:r>
-            <w:proofErr w:type="gramStart"/>
-            <w:r>
-              <w:rPr>
-                <w:sz w:val="24"/>
-                <w:szCs w:val="24"/>
-              </w:rPr>
-              <w:t>other</w:t>
-            </w:r>
-            <w:proofErr w:type="gramEnd"/>
-            <w:r>
-              <w:rPr>
-                <w:sz w:val="24"/>
-                <w:szCs w:val="24"/>
-              </w:rPr>
-              <w:t xml:space="preserve"> cool fact/</w:t>
-            </w:r>
-            <w:proofErr w:type="spellStart"/>
-            <w:r>
-              <w:rPr>
-                <w:sz w:val="24"/>
-                <w:szCs w:val="24"/>
-              </w:rPr>
-              <w:t>gpa</w:t>
-            </w:r>
-            <w:proofErr w:type="spellEnd"/>
-            <w:r>
-              <w:rPr>
-                <w:sz w:val="24"/>
-                <w:szCs w:val="24"/>
-              </w:rPr>
-              <w:t>/honors/activity/club@@@</w:t>
+              <w:t>Established an open source project that allows fellow students to learn through contributing to a real-world project.</w:t>
             </w:r>
           </w:p>
         </w:tc>
@@ -1183,8 +1114,14 @@
                 <w:sz w:val="28"/>
                 <w:szCs w:val="28"/>
               </w:rPr>
-              <w:lastRenderedPageBreak/>
-              <w:t xml:space="preserve">@@@RELEVANT CLASS@@@, </w:t>
+              <w:t>CS50</w:t>
+            </w:r>
+            <w:r>
+              <w:rPr>
+                <w:sz w:val="28"/>
+                <w:szCs w:val="28"/>
+              </w:rPr>
+              <w:t xml:space="preserve">, </w:t>
             </w:r>
             <w:r>
               <w:rPr>
@@ -1197,7 +1134,7 @@
               <w:rPr>
                 <w:rStyle w:val="SubtleReference"/>
               </w:rPr>
-              <w:t>@@@DETAIL@@@</w:t>
+              <w:t>100% additional problem completion</w:t>
             </w:r>
           </w:p>
           <w:p>
@@ -1212,12 +1149,15 @@
                 <w:sz w:val="24"/>
                 <w:szCs w:val="24"/>
               </w:rPr>
-              <w:t>@@@Learning outcomes@@@</w:t>
+              <w:t>Finished all 1,403 supplemental coding problems while tutoring classmates along the way.</w:t>
             </w:r>
           </w:p>
         </w:tc>
       </w:tr>
       <w:tr>
+        <w:trPr>
+          <w:trHeight w:val="14"/>
+        </w:trPr>
         <w:tc>
           <w:tcPr>
             <w:tcW w:w="9355" w:type="dxa"/>
@@ -1238,14 +1178,14 @@
                 <w:sz w:val="28"/>
                 <w:szCs w:val="28"/>
               </w:rPr>
-              <w:t>@@@RELEVANT CLASS@@@,</w:t>
+              <w:t>advanced machine learning</w:t>
             </w:r>
             <w:r>
               <w:rPr>
                 <w:sz w:val="28"/>
                 <w:szCs w:val="28"/>
               </w:rPr>
-              <w:t xml:space="preserve"> </w:t>
+              <w:t>,</w:t>
             </w:r>
             <w:r>
               <w:rPr>
@@ -1258,7 +1198,7 @@
               <w:rPr>
                 <w:rStyle w:val="SubtleReference"/>
               </w:rPr>
-              <w:t>@@@DETAIL@@@</w:t>
+              <w:t>Thesis Defence</w:t>
             </w:r>
           </w:p>
           <w:p>
@@ -1283,7 +1223,7 @@
                 <w:sz w:val="24"/>
                 <w:szCs w:val="24"/>
               </w:rPr>
-              <w:t>@@@Learning outcomes@@@</w:t>
+              <w:t>Nimbly navigated an onslaught of questions from a panel consisting of the fields best and brightest minds.</w:t>
             </w:r>
           </w:p>
         </w:tc>
@@ -1346,25 +1286,22 @@
               <w:contextualSpacing w:val="0"/>
               <w:outlineLvl w:val="2"/>
               <w:rPr>
-                <w:rStyle w:val="Hyperlink"/>
-                <w:u w:val="none"/>
+                <w:b w:val="0"/>
+                <w:caps w:val="0"/>
+                <w:color w:val="1D824C" w:themeColor="accent1"/>
+                <w:sz w:val="28"/>
+                <w:szCs w:val="28"/>
               </w:rPr>
             </w:pPr>
             <w:r>
               <w:rPr>
-                <w:sz w:val="24"/>
+                <w:b w:val="0"/>
+                <w:caps w:val="0"/>
+                <w:color w:val="1D824C" w:themeColor="accent1"/>
+                <w:sz w:val="28"/>
                 <w:szCs w:val="28"/>
               </w:rPr>
-              <w:t xml:space="preserve">@@@COMPANY@@@ (@@@start@@@ – @@@stop@@@): </w:t>
-            </w:r>
-            <w:r>
-              <w:rPr>
-                <w:rStyle w:val="Hyperlink"/>
-                <w:color w:val="1D824C" w:themeColor="accent1"/>
-                <w:sz w:val="24"/>
-                <w:u w:val="none"/>
-              </w:rPr>
-              <w:t xml:space="preserve"> @@@JOB TITLE@@@</w:t>
+              <w:t>Google (June 1999 – Present): AVP of Data Centers</w:t>
             </w:r>
           </w:p>
           <w:p>
@@ -1384,14 +1321,7 @@
                 <w:sz w:val="24"/>
                 <w:szCs w:val="24"/>
               </w:rPr>
-              <w:t>@@@duty/accomplishment/relevant skill@@</w:t>
-            </w:r>
-            <w:r>
-              <w:rPr>
-                <w:sz w:val="24"/>
-                <w:szCs w:val="24"/>
-              </w:rPr>
-              <w:t>@</w:t>
+              <w:t>Keep 2.5milion+ servers running at 99.9% uptime</w:t>
             </w:r>
           </w:p>
           <w:p>
@@ -1411,14 +1341,7 @@
                 <w:sz w:val="24"/>
                 <w:szCs w:val="24"/>
               </w:rPr>
-              <w:t>@@@duty/accomplishment/relevant skill@@</w:t>
-            </w:r>
-            <w:r>
-              <w:rPr>
-                <w:sz w:val="24"/>
-                <w:szCs w:val="24"/>
-              </w:rPr>
-              <w:t>@</w:t>
+              <w:t>Insure 678 direct reports have the support they need to work effectively</w:t>
             </w:r>
           </w:p>
           <w:p>
@@ -1438,224 +1361,11 @@
                 <w:sz w:val="24"/>
                 <w:szCs w:val="24"/>
               </w:rPr>
-              <w:t>@@@duty/accomplishment/relevant skill@@@</w:t>
+              <w:t>Accountable for over 10TB of data being properly maintained and redundantly stored.</w:t>
             </w:r>
           </w:p>
           <w:p>
             <w:pPr>
-              <w:rPr>
-                <w:sz w:val="24"/>
-                <w:szCs w:val="24"/>
-              </w:rPr>
-            </w:pPr>
-          </w:p>
-          <w:p>
-            <w:pPr>
-              <w:pStyle w:val="Heading3"/>
-              <w:contextualSpacing w:val="0"/>
-              <w:outlineLvl w:val="2"/>
-              <w:rPr>
-                <w:rStyle w:val="Hyperlink"/>
-                <w:u w:val="none"/>
-              </w:rPr>
-            </w:pPr>
-            <w:r>
-              <w:rPr>
-                <w:sz w:val="24"/>
-                <w:szCs w:val="28"/>
-              </w:rPr>
-              <w:t xml:space="preserve">@@@COMPANY@@@ (@@@start@@@ – @@@stop@@@): </w:t>
-            </w:r>
-            <w:r>
-              <w:rPr>
-                <w:rStyle w:val="Hyperlink"/>
-                <w:color w:val="1D824C" w:themeColor="accent1"/>
-                <w:sz w:val="24"/>
-                <w:u w:val="none"/>
-              </w:rPr>
-              <w:t xml:space="preserve"> @@@JOB TITLE@@@</w:t>
-            </w:r>
-          </w:p>
-          <w:p>
-            <w:pPr>
-              <w:pStyle w:val="ListParagraph"/>
-              <w:numPr>
-                <w:ilvl w:val="0"/>
-                <w:numId w:val="15"/>
-              </w:numPr>
-              <w:rPr>
-                <w:sz w:val="24"/>
-                <w:szCs w:val="24"/>
-              </w:rPr>
-            </w:pPr>
-            <w:r>
-              <w:rPr>
-                <w:sz w:val="24"/>
-                <w:szCs w:val="24"/>
-              </w:rPr>
-              <w:t>@@@duty/accomplishment/relevant skill@@</w:t>
-            </w:r>
-            <w:r>
-              <w:rPr>
-                <w:sz w:val="24"/>
-                <w:szCs w:val="24"/>
-              </w:rPr>
-              <w:t>@</w:t>
-            </w:r>
-          </w:p>
-          <w:p>
-            <w:pPr>
-              <w:pStyle w:val="ListParagraph"/>
-              <w:numPr>
-                <w:ilvl w:val="0"/>
-                <w:numId w:val="15"/>
-              </w:numPr>
-              <w:rPr>
-                <w:sz w:val="24"/>
-                <w:szCs w:val="24"/>
-              </w:rPr>
-            </w:pPr>
-            <w:r>
-              <w:rPr>
-                <w:sz w:val="24"/>
-                <w:szCs w:val="24"/>
-              </w:rPr>
-              <w:t>@@@duty/accomplishment/relevant skill@@@</w:t>
-            </w:r>
-          </w:p>
-          <w:p>
-            <w:pPr>
-              <w:pStyle w:val="ListParagraph"/>
-              <w:numPr>
-                <w:ilvl w:val="0"/>
-                <w:numId w:val="15"/>
-              </w:numPr>
-              <w:rPr>
-                <w:sz w:val="24"/>
-                <w:szCs w:val="24"/>
-              </w:rPr>
-            </w:pPr>
-            <w:r>
-              <w:rPr>
-                <w:sz w:val="24"/>
-                <w:szCs w:val="24"/>
-              </w:rPr>
-              <w:t>@@@duty/accomplishment/relevant skill@@@</w:t>
-            </w:r>
-          </w:p>
-          <w:p>
-            <w:pPr>
-              <w:rPr>
-                <w:sz w:val="24"/>
-                <w:szCs w:val="24"/>
-              </w:rPr>
-            </w:pPr>
-            <w:r>
-              <w:rPr>
-                <w:sz w:val="24"/>
-                <w:szCs w:val="24"/>
-              </w:rPr>
-              <w:t xml:space="preserve">  </w:t>
-            </w:r>
-          </w:p>
-          <w:p>
-            <w:pPr>
-              <w:pStyle w:val="Heading3"/>
-              <w:contextualSpacing w:val="0"/>
-              <w:outlineLvl w:val="2"/>
-              <w:rPr>
-                <w:rStyle w:val="Hyperlink"/>
-                <w:u w:val="none"/>
-              </w:rPr>
-            </w:pPr>
-            <w:r>
-              <w:rPr>
-                <w:sz w:val="24"/>
-                <w:szCs w:val="28"/>
-              </w:rPr>
-              <w:t xml:space="preserve">@@@COMPANY@@@ (@@@start@@@ – @@@stop@@@): </w:t>
-            </w:r>
-            <w:r>
-              <w:rPr>
-                <w:rStyle w:val="Hyperlink"/>
-                <w:color w:val="1D824C" w:themeColor="accent1"/>
-                <w:sz w:val="24"/>
-                <w:u w:val="none"/>
-              </w:rPr>
-              <w:t xml:space="preserve"> @@@JOB TITLE@@@</w:t>
-            </w:r>
-          </w:p>
-          <w:p>
-            <w:pPr>
-              <w:pStyle w:val="ListParagraph"/>
-              <w:numPr>
-                <w:ilvl w:val="0"/>
-                <w:numId w:val="15"/>
-              </w:numPr>
-              <w:rPr>
-                <w:sz w:val="24"/>
-                <w:szCs w:val="24"/>
-              </w:rPr>
-            </w:pPr>
-            <w:r>
-              <w:rPr>
-                <w:sz w:val="24"/>
-                <w:szCs w:val="24"/>
-              </w:rPr>
-              <w:t>@@@duty/accomplishment/relevant skill@@</w:t>
-            </w:r>
-            <w:r>
-              <w:rPr>
-                <w:sz w:val="24"/>
-                <w:szCs w:val="24"/>
-              </w:rPr>
-              <w:t>@</w:t>
-            </w:r>
-          </w:p>
-          <w:p>
-            <w:pPr>
-              <w:pStyle w:val="ListParagraph"/>
-              <w:numPr>
-                <w:ilvl w:val="0"/>
-                <w:numId w:val="15"/>
-              </w:numPr>
-              <w:rPr>
-                <w:sz w:val="24"/>
-                <w:szCs w:val="24"/>
-              </w:rPr>
-            </w:pPr>
-            <w:r>
-              <w:rPr>
-                <w:sz w:val="24"/>
-                <w:szCs w:val="24"/>
-              </w:rPr>
-              <w:t>@@@duty/accomplishment/relevant skill@@@</w:t>
-            </w:r>
-          </w:p>
-          <w:p>
-            <w:pPr>
-              <w:pStyle w:val="ListParagraph"/>
-              <w:numPr>
-                <w:ilvl w:val="0"/>
-                <w:numId w:val="15"/>
-              </w:numPr>
-              <w:rPr>
-                <w:sz w:val="24"/>
-                <w:szCs w:val="24"/>
-              </w:rPr>
-            </w:pPr>
-            <w:r>
-              <w:rPr>
-                <w:sz w:val="24"/>
-                <w:szCs w:val="24"/>
-              </w:rPr>
-              <w:t>@@@duty/accomplishment/relevant skill@@@</w:t>
-            </w:r>
-          </w:p>
-          <w:p>
-            <w:pPr>
-              <w:pStyle w:val="ListParagraph"/>
-              <w:ind w:left="360"/>
               <w:rPr>
                 <w:sz w:val="24"/>
                 <w:szCs w:val="24"/>
@@ -1677,8 +1387,8 @@
       </w:pPr>
     </w:p>
     <w:sectPr>
-      <w:footerReference w:type="default" r:id="rId20"/>
-      <w:headerReference w:type="first" r:id="rId21"/>
+      <w:footerReference w:type="default" r:id="rId19"/>
+      <w:headerReference w:type="first" r:id="rId20"/>
       <w:pgSz w:w="12240" w:h="15840" w:code="1"/>
       <w:pgMar w:top="950" w:right="1440" w:bottom="1080" w:left="1440" w:header="576" w:footer="720" w:gutter="0"/>
       <w:cols w:space="720"/>
@@ -27688,6 +27398,7 @@
     <w:rsid w:val="00BC2B37"/>
     <w:rsid w:val="00C049C6"/>
     <w:rsid w:val="00CA3561"/>
+    <w:rsid w:val="00D71ECA"/>
   </w:rsids>
   <m:mathPr>
     <m:mathFont m:val="Cambria Math"/>

</xml_diff>